<commit_message>
añado info al manual
</commit_message>
<xml_diff>
--- a/FinterManual.docx
+++ b/FinterManual.docx
@@ -15,7 +15,6 @@
           <w:lang w:val="es-ES"/>
         </w:rPr>
       </w:pPr>
-      <w:proofErr w:type="spellStart"/>
       <w:r>
         <w:rPr>
           <w:rFonts w:ascii="Arial" w:hAnsi="Arial" w:cs="Arial"/>
@@ -26,75 +25,37 @@
           <w:u w:val="single"/>
           <w:lang w:val="es-ES"/>
         </w:rPr>
-        <w:t>Finter</w:t>
-      </w:r>
-      <w:proofErr w:type="spellEnd"/>
-      <w:r>
+        <w:t>Finter: Manual de usuario</w:t>
+      </w:r>
+    </w:p>
+    <w:p>
+      <w:pPr>
+        <w:rPr>
+          <w:rFonts w:ascii="Arial" w:hAnsi="Arial" w:cs="Arial"/>
+          <w:sz w:val="24"/>
+          <w:szCs w:val="24"/>
+        </w:rPr>
+      </w:pPr>
+      <w:r>
+        <w:rPr>
+          <w:rFonts w:ascii="Arial" w:hAnsi="Arial" w:cs="Arial"/>
+          <w:sz w:val="24"/>
+          <w:szCs w:val="24"/>
+        </w:rPr>
+        <w:t>Finter es una aplicación que permite procesar una serie de datos, y ajustarlos a un polinomio interpolante que pase exactamente por todos los puntos dados.</w:t>
+      </w:r>
+    </w:p>
+    <w:p>
+      <w:pPr>
         <w:rPr>
           <w:rFonts w:ascii="Arial" w:hAnsi="Arial" w:cs="Arial"/>
           <w:b/>
           <w:bCs/>
-          <w:sz w:val="44"/>
-          <w:szCs w:val="44"/>
-          <w:u w:val="single"/>
-          <w:lang w:val="es-ES"/>
-        </w:rPr>
-        <w:t>: Manual de usuario</w:t>
-      </w:r>
-    </w:p>
-    <w:p>
-      <w:pPr>
-        <w:rPr>
-          <w:rFonts w:ascii="Arial" w:hAnsi="Arial" w:cs="Arial"/>
-          <w:sz w:val="24"/>
-          <w:szCs w:val="24"/>
-        </w:rPr>
-      </w:pPr>
-      <w:proofErr w:type="spellStart"/>
-      <w:r>
-        <w:rPr>
-          <w:rFonts w:ascii="Arial" w:hAnsi="Arial" w:cs="Arial"/>
-          <w:sz w:val="24"/>
-          <w:szCs w:val="24"/>
-        </w:rPr>
-        <w:t>Finter</w:t>
-      </w:r>
-      <w:proofErr w:type="spellEnd"/>
-      <w:r>
-        <w:rPr>
-          <w:rFonts w:ascii="Arial" w:hAnsi="Arial" w:cs="Arial"/>
-          <w:sz w:val="24"/>
-          <w:szCs w:val="24"/>
-        </w:rPr>
-        <w:t xml:space="preserve"> es una aplicación que p</w:t>
-      </w:r>
-      <w:r>
-        <w:rPr>
-          <w:rFonts w:ascii="Arial" w:hAnsi="Arial" w:cs="Arial"/>
-          <w:sz w:val="24"/>
-          <w:szCs w:val="24"/>
-        </w:rPr>
-        <w:t>ermit</w:t>
-      </w:r>
-      <w:r>
-        <w:rPr>
-          <w:rFonts w:ascii="Arial" w:hAnsi="Arial" w:cs="Arial"/>
-          <w:sz w:val="24"/>
-          <w:szCs w:val="24"/>
-        </w:rPr>
-        <w:t xml:space="preserve">e </w:t>
-      </w:r>
-      <w:r>
-        <w:rPr>
-          <w:rFonts w:ascii="Arial" w:hAnsi="Arial" w:cs="Arial"/>
-          <w:sz w:val="24"/>
-          <w:szCs w:val="24"/>
-        </w:rPr>
-        <w:t>procesar una serie de datos, y ajustarlos a un polinomio interpolante que pase exactamente por todos los puntos dados.</w:t>
-      </w:r>
-    </w:p>
-    <w:p>
-      <w:pPr>
+          <w:sz w:val="24"/>
+          <w:szCs w:val="24"/>
+        </w:rPr>
+      </w:pPr>
+      <w:r>
         <w:rPr>
           <w:rFonts w:ascii="Arial" w:hAnsi="Arial" w:cs="Arial"/>
           <w:b/>
@@ -102,7 +63,8 @@
           <w:sz w:val="24"/>
           <w:szCs w:val="24"/>
         </w:rPr>
-      </w:pPr>
+        <w:t>1.</w:t>
+      </w:r>
       <w:r>
         <w:rPr>
           <w:rFonts w:ascii="Arial" w:hAnsi="Arial" w:cs="Arial"/>
@@ -111,16 +73,6 @@
           <w:sz w:val="24"/>
           <w:szCs w:val="24"/>
         </w:rPr>
-        <w:t>1.</w:t>
-      </w:r>
-      <w:r>
-        <w:rPr>
-          <w:rFonts w:ascii="Arial" w:hAnsi="Arial" w:cs="Arial"/>
-          <w:b/>
-          <w:bCs/>
-          <w:sz w:val="24"/>
-          <w:szCs w:val="24"/>
-        </w:rPr>
         <w:t>Ingresar datos</w:t>
       </w:r>
     </w:p>
@@ -138,43 +90,7 @@
           <w:sz w:val="24"/>
           <w:szCs w:val="24"/>
         </w:rPr>
-        <w:t xml:space="preserve">Para agregar un punto simplemente debemos especificar sus coordenadas en x e y, luego hacer </w:t>
-      </w:r>
-      <w:proofErr w:type="spellStart"/>
-      <w:r>
-        <w:rPr>
-          <w:rFonts w:ascii="Arial" w:hAnsi="Arial" w:cs="Arial"/>
-          <w:sz w:val="24"/>
-          <w:szCs w:val="24"/>
-        </w:rPr>
-        <w:t>click</w:t>
-      </w:r>
-      <w:proofErr w:type="spellEnd"/>
-      <w:r>
-        <w:rPr>
-          <w:rFonts w:ascii="Arial" w:hAnsi="Arial" w:cs="Arial"/>
-          <w:sz w:val="24"/>
-          <w:szCs w:val="24"/>
-        </w:rPr>
-        <w:t xml:space="preserve"> el botón “agregar” y podremos observar el punto en la tabla. Para remover un punto se debe hacer </w:t>
-      </w:r>
-      <w:proofErr w:type="spellStart"/>
-      <w:r>
-        <w:rPr>
-          <w:rFonts w:ascii="Arial" w:hAnsi="Arial" w:cs="Arial"/>
-          <w:sz w:val="24"/>
-          <w:szCs w:val="24"/>
-        </w:rPr>
-        <w:t>click</w:t>
-      </w:r>
-      <w:proofErr w:type="spellEnd"/>
-      <w:r>
-        <w:rPr>
-          <w:rFonts w:ascii="Arial" w:hAnsi="Arial" w:cs="Arial"/>
-          <w:sz w:val="24"/>
-          <w:szCs w:val="24"/>
-        </w:rPr>
-        <w:t xml:space="preserve"> en la cruz que está al lado del punto a remover.</w:t>
+        <w:t>Para agregar un punto simplemente debemos especificar sus coordenadas en x e y, luego hacer click el botón “agregar” y podremos observar el punto en la tabla. Para remover un punto se debe hacer click en la cruz que está al lado del punto a remover.</w:t>
       </w:r>
     </w:p>
     <w:p>
@@ -213,25 +129,7 @@
           <w:sz w:val="24"/>
           <w:szCs w:val="24"/>
         </w:rPr>
-        <w:t>Numero entero (</w:t>
-      </w:r>
-      <w:proofErr w:type="spellStart"/>
-      <w:r>
-        <w:rPr>
-          <w:rFonts w:ascii="Arial" w:hAnsi="Arial" w:cs="Arial"/>
-          <w:sz w:val="24"/>
-          <w:szCs w:val="24"/>
-        </w:rPr>
-        <w:t>ej</w:t>
-      </w:r>
-      <w:proofErr w:type="spellEnd"/>
-      <w:r>
-        <w:rPr>
-          <w:rFonts w:ascii="Arial" w:hAnsi="Arial" w:cs="Arial"/>
-          <w:sz w:val="24"/>
-          <w:szCs w:val="24"/>
-        </w:rPr>
-        <w:t>: 123)</w:t>
+        <w:t>Numero entero (ej: 123)</w:t>
       </w:r>
     </w:p>
     <w:p>
@@ -253,25 +151,7 @@
           <w:sz w:val="24"/>
           <w:szCs w:val="24"/>
         </w:rPr>
-        <w:t>Numero no entero/flotante (</w:t>
-      </w:r>
-      <w:proofErr w:type="spellStart"/>
-      <w:r>
-        <w:rPr>
-          <w:rFonts w:ascii="Arial" w:hAnsi="Arial" w:cs="Arial"/>
-          <w:sz w:val="24"/>
-          <w:szCs w:val="24"/>
-        </w:rPr>
-        <w:t>ej</w:t>
-      </w:r>
-      <w:proofErr w:type="spellEnd"/>
-      <w:r>
-        <w:rPr>
-          <w:rFonts w:ascii="Arial" w:hAnsi="Arial" w:cs="Arial"/>
-          <w:sz w:val="24"/>
-          <w:szCs w:val="24"/>
-        </w:rPr>
-        <w:t>: 123,45)</w:t>
+        <w:t>Numero no entero/flotante (ej: 123,45)</w:t>
       </w:r>
     </w:p>
     <w:p>
@@ -293,43 +173,7 @@
           <w:sz w:val="24"/>
           <w:szCs w:val="24"/>
         </w:rPr>
-        <w:t>Anteriores, pero negativo (</w:t>
-      </w:r>
-      <w:proofErr w:type="spellStart"/>
-      <w:r>
-        <w:rPr>
-          <w:rFonts w:ascii="Arial" w:hAnsi="Arial" w:cs="Arial"/>
-          <w:sz w:val="24"/>
-          <w:szCs w:val="24"/>
-        </w:rPr>
-        <w:t>ej</w:t>
-      </w:r>
-      <w:proofErr w:type="spellEnd"/>
-      <w:r>
-        <w:rPr>
-          <w:rFonts w:ascii="Arial" w:hAnsi="Arial" w:cs="Arial"/>
-          <w:sz w:val="24"/>
-          <w:szCs w:val="24"/>
-        </w:rPr>
-        <w:t>: -123) (</w:t>
-      </w:r>
-      <w:proofErr w:type="spellStart"/>
-      <w:r>
-        <w:rPr>
-          <w:rFonts w:ascii="Arial" w:hAnsi="Arial" w:cs="Arial"/>
-          <w:sz w:val="24"/>
-          <w:szCs w:val="24"/>
-        </w:rPr>
-        <w:t>ej</w:t>
-      </w:r>
-      <w:proofErr w:type="spellEnd"/>
-      <w:r>
-        <w:rPr>
-          <w:rFonts w:ascii="Arial" w:hAnsi="Arial" w:cs="Arial"/>
-          <w:sz w:val="24"/>
-          <w:szCs w:val="24"/>
-        </w:rPr>
-        <w:t>: -123,45)</w:t>
+        <w:t>Anteriores, pero negativo (ej: -123) (ej: -123,45)</w:t>
       </w:r>
       <w:r>
         <w:rPr>
@@ -482,23 +326,7 @@
           <w:szCs w:val="24"/>
         </w:rPr>
         <w:lastRenderedPageBreak/>
-        <w:t>Para Newton Gregory, se mostrará las diferencias finitas utilizadas para encontrar el</w:t>
-      </w:r>
-      <w:r>
-        <w:rPr>
-          <w:rFonts w:ascii="Arial" w:hAnsi="Arial" w:cs="Arial"/>
-          <w:sz w:val="24"/>
-          <w:szCs w:val="24"/>
-        </w:rPr>
-        <w:t xml:space="preserve"> </w:t>
-      </w:r>
-      <w:r>
-        <w:rPr>
-          <w:rFonts w:ascii="Arial" w:hAnsi="Arial" w:cs="Arial"/>
-          <w:sz w:val="24"/>
-          <w:szCs w:val="24"/>
-        </w:rPr>
-        <w:t>polinomio.</w:t>
+        <w:t>Para Newton Gregory, se mostrará las diferencias finitas utilizadas para encontrar el polinomio.</w:t>
       </w:r>
     </w:p>
     <w:p>
@@ -580,26 +408,66 @@
           <w:sz w:val="24"/>
           <w:szCs w:val="24"/>
         </w:rPr>
-        <w:t xml:space="preserve">Finalmente, dando </w:t>
-      </w:r>
-      <w:proofErr w:type="spellStart"/>
-      <w:r>
-        <w:rPr>
-          <w:rFonts w:ascii="Arial" w:hAnsi="Arial" w:cs="Arial"/>
-          <w:sz w:val="24"/>
-          <w:szCs w:val="24"/>
-        </w:rPr>
-        <w:t>click</w:t>
-      </w:r>
-      <w:proofErr w:type="spellEnd"/>
-      <w:r>
-        <w:rPr>
-          <w:rFonts w:ascii="Arial" w:hAnsi="Arial" w:cs="Arial"/>
-          <w:sz w:val="24"/>
-          <w:szCs w:val="24"/>
-        </w:rPr>
-        <w:t xml:space="preserve"> en el botón “buscar polinomio interpolante” se realizará el proceso y obtendremos los resultados.</w:t>
-      </w:r>
+        <w:t>Finalmente, dando click en el botón “buscar polinomio interpolante” se realizará el proceso y obtendremos los resultados.</w:t>
+      </w:r>
+    </w:p>
+    <w:p>
+      <w:pPr>
+        <w:rPr>
+          <w:rFonts w:ascii="Arial" w:hAnsi="Arial" w:cs="Arial"/>
+          <w:sz w:val="24"/>
+          <w:szCs w:val="24"/>
+        </w:rPr>
+      </w:pPr>
+      <w:r>
+        <w:rPr>
+          <w:rFonts w:ascii="Arial" w:hAnsi="Arial" w:cs="Arial"/>
+          <w:sz w:val="24"/>
+          <w:szCs w:val="24"/>
+        </w:rPr>
+        <w:t>Se ofrece la opción de, una vez calculado el polinomio interpolante por cualquier método, agregar o eliminar puntos y verificar si el polinomio encontrado sigue siendo el polinomio interpolante de ese conjunto de puntos, caso contrario se recalcular</w:t>
+      </w:r>
+      <w:r>
+        <w:rPr>
+          <w:rFonts w:ascii="Arial" w:hAnsi="Arial" w:cs="Arial"/>
+          <w:sz w:val="24"/>
+          <w:szCs w:val="24"/>
+        </w:rPr>
+        <w:t>á</w:t>
+      </w:r>
+      <w:r>
+        <w:rPr>
+          <w:rFonts w:ascii="Arial" w:hAnsi="Arial" w:cs="Arial"/>
+          <w:sz w:val="24"/>
+          <w:szCs w:val="24"/>
+        </w:rPr>
+        <w:t xml:space="preserve"> y </w:t>
+      </w:r>
+      <w:r>
+        <w:rPr>
+          <w:rFonts w:ascii="Arial" w:hAnsi="Arial" w:cs="Arial"/>
+          <w:sz w:val="24"/>
+          <w:szCs w:val="24"/>
+        </w:rPr>
+        <w:t>mostrará</w:t>
+      </w:r>
+      <w:r>
+        <w:rPr>
+          <w:rFonts w:ascii="Arial" w:hAnsi="Arial" w:cs="Arial"/>
+          <w:sz w:val="24"/>
+          <w:szCs w:val="24"/>
+        </w:rPr>
+        <w:t xml:space="preserve"> el mismo. Para hacer esto solo se debe agregar o quitar puntos y pulsar ''Buscar polinomio interpolante'' nuevamente.</w:t>
+      </w:r>
+    </w:p>
+    <w:p>
+      <w:pPr>
+        <w:rPr>
+          <w:rFonts w:ascii="Arial" w:hAnsi="Arial" w:cs="Arial"/>
+          <w:sz w:val="24"/>
+          <w:szCs w:val="24"/>
+        </w:rPr>
+      </w:pPr>
     </w:p>
     <w:p>
       <w:pPr>
@@ -677,6 +545,16 @@
         </w:rPr>
         <w:t>El polinomio interpolante (la solución a nuestro problema)</w:t>
       </w:r>
+      <w:r>
+        <w:rPr>
+          <w:rFonts w:ascii="Arial" w:hAnsi="Arial" w:cs="Arial"/>
+          <w:sz w:val="24"/>
+          <w:szCs w:val="24"/>
+        </w:rPr>
+        <w:t>. El mismo se mostrará con hasta 4 decimales en los coeficientes, aunque los cálculos para llegar a este usan una mayor cantidad de decimales para más precisión.</w:t>
+      </w:r>
+      <w:bookmarkStart w:id="0" w:name="_GoBack"/>
+      <w:bookmarkEnd w:id="0"/>
     </w:p>
     <w:p>
       <w:pPr>
@@ -741,17 +619,7 @@
           <w:sz w:val="24"/>
           <w:szCs w:val="24"/>
         </w:rPr>
-        <w:t>Si los x de la  tabla son equiespaciado</w:t>
-      </w:r>
-      <w:bookmarkStart w:id="0" w:name="_GoBack"/>
-      <w:bookmarkEnd w:id="0"/>
-      <w:r>
-        <w:rPr>
-          <w:rFonts w:ascii="Arial" w:hAnsi="Arial" w:cs="Arial"/>
-          <w:sz w:val="24"/>
-          <w:szCs w:val="24"/>
-        </w:rPr>
-        <w:t>s o no.</w:t>
+        <w:t>Si los x de la  tabla son equiespaciados o no.</w:t>
       </w:r>
     </w:p>
     <w:p>

</xml_diff>